<commit_message>
changed forname into forename everywhere, added some read functions in CountryDAO and DriverDAO, added another JUnitTest file
</commit_message>
<xml_diff>
--- a/angabe/angabe_ssh-race.docx
+++ b/angabe/angabe_ssh-race.docx
@@ -82,26 +82,146 @@
         <w:rPr>
           <w:lang w:val="de-AT"/>
         </w:rPr>
-        <w:t>Aufgabe 1</w:t>
-      </w:r>
-    </w:p>
-    <w:p>
-      <w:r>
-        <w:t>Im Rennsport hat der Fahrer einen wesentlichen Einfluss. Dabei hat der Körperliche Zustand des Fahrers einen wesentlichen Einfluss. Deshalb ist es für ein Team nicht unwesentlich zu wissen in welcher Körperlichen Verfassung der Fahrer ist.</w:t>
-      </w:r>
-    </w:p>
-    <w:p>
-      <w:r>
-        <w:t xml:space="preserve">Allerdings ist die </w:t>
-      </w:r>
-      <w:r>
-        <w:t xml:space="preserve">Abfrage welche den leichtesten und schwersten Fahrer zurückgibt nicht optimiert und braucht daher sehr lang bis die Ergebnisse </w:t>
-      </w:r>
-      <w:r>
-        <w:t>vorliegen.</w:t>
-      </w:r>
+        <w:t>Vorbereitung</w:t>
+      </w:r>
+    </w:p>
+    <w:p>
+      <w:pPr>
+        <w:rPr>
+          <w:lang w:val="de-AT"/>
+        </w:rPr>
+      </w:pPr>
+      <w:r>
+        <w:rPr>
+          <w:lang w:val="de-AT"/>
+        </w:rPr>
+        <w:t>Um das System zum Laufen zu bringen befolgen sie bitte folgende Schritte:</w:t>
+      </w:r>
+    </w:p>
+    <w:p>
+      <w:pPr>
+        <w:pStyle w:val="Listenabsatz"/>
+        <w:numPr>
+          <w:ilvl w:val="0"/>
+          <w:numId w:val="1"/>
+        </w:numPr>
+        <w:rPr>
+          <w:lang w:val="de-AT"/>
+        </w:rPr>
+      </w:pPr>
+      <w:r>
+        <w:rPr>
+          <w:lang w:val="de-AT"/>
+        </w:rPr>
+        <w:t>Mariadb starten</w:t>
+      </w:r>
+    </w:p>
+    <w:p>
+      <w:pPr>
+        <w:pStyle w:val="Listenabsatz"/>
+        <w:numPr>
+          <w:ilvl w:val="0"/>
+          <w:numId w:val="1"/>
+        </w:numPr>
+        <w:rPr>
+          <w:lang w:val="de-AT"/>
+        </w:rPr>
+      </w:pPr>
+      <w:r>
+        <w:rPr>
+          <w:lang w:val="de-AT"/>
+        </w:rPr>
+        <w:t>db.properties bearbeiten(Passwort, Port)</w:t>
+      </w:r>
+    </w:p>
+    <w:p>
+      <w:pPr>
+        <w:pStyle w:val="Listenabsatz"/>
+        <w:numPr>
+          <w:ilvl w:val="0"/>
+          <w:numId w:val="1"/>
+        </w:numPr>
+        <w:rPr>
+          <w:lang w:val="de-AT"/>
+        </w:rPr>
+      </w:pPr>
+      <w:r>
+        <w:rPr>
+          <w:lang w:val="de-AT"/>
+        </w:rPr>
+        <w:t>Main.java ausführen</w:t>
+      </w:r>
+    </w:p>
+    <w:p>
+      <w:pPr>
+        <w:rPr>
+          <w:lang w:val="de-AT"/>
+        </w:rPr>
+      </w:pPr>
+    </w:p>
+    <w:p>
+      <w:pPr>
+        <w:rPr>
+          <w:lang w:val="de-AT"/>
+        </w:rPr>
+      </w:pPr>
+      <w:r>
+        <w:rPr>
+          <w:lang w:val="de-AT"/>
+        </w:rPr>
+        <w:t xml:space="preserve">Sollte beim Ausführen der Main.java die </w:t>
+      </w:r>
+      <w:r>
+        <w:rPr>
+          <w:lang w:val="de-AT"/>
+        </w:rPr>
+        <w:t xml:space="preserve">Meldung angezeigt werden das der Driver nicht geladen werden konnte. </w:t>
+      </w:r>
+    </w:p>
+    <w:p>
+      <w:pPr>
+        <w:rPr>
+          <w:lang w:val="de-AT"/>
+        </w:rPr>
+      </w:pPr>
       <w:bookmarkStart w:id="0" w:name="_GoBack"/>
       <w:bookmarkEnd w:id="0"/>
+    </w:p>
+    <w:p>
+      <w:pPr>
+        <w:pStyle w:val="berschrift2"/>
+        <w:rPr>
+          <w:lang w:val="de-AT"/>
+        </w:rPr>
+      </w:pPr>
+      <w:r>
+        <w:rPr>
+          <w:lang w:val="de-AT"/>
+        </w:rPr>
+        <w:t>Aufgabe 1</w:t>
+      </w:r>
+      <w:r>
+        <w:rPr>
+          <w:lang w:val="de-AT"/>
+        </w:rPr>
+        <w:t xml:space="preserve"> – Heaviest Driver</w:t>
+      </w:r>
+    </w:p>
+    <w:p>
+      <w:r>
+        <w:t>Im Rennsport hat der Fahrer einen wesentlichen Einfluss. Dabei hat der Körperliche Zustand des Fahrers einen wesentlichen Einfluss. Deshalb ist es für ein Team nicht unwesentlich zu wissen in welcher Körperlichen Verfassung der Fahrer ist.</w:t>
+      </w:r>
+    </w:p>
+    <w:p>
+      <w:r>
+        <w:t xml:space="preserve">Allerdings ist die </w:t>
+      </w:r>
+      <w:r>
+        <w:t xml:space="preserve">Abfrage welche den leichtesten und schwersten Fahrer zurückgibt nicht optimiert und braucht daher sehr lang bis die Ergebnisse </w:t>
+      </w:r>
+      <w:r>
+        <w:t>vorliegen.</w:t>
+      </w:r>
     </w:p>
     <w:p/>
     <w:p>
@@ -115,7 +235,10 @@
       </w:r>
       <w:r>
         <w:tab/>
-        <w:t>9,6s</w:t>
+        <w:t xml:space="preserve">6,467 </w:t>
+      </w:r>
+      <w:r>
+        <w:t>s</w:t>
       </w:r>
     </w:p>
     <w:p>
@@ -129,7 +252,10 @@
       </w:r>
       <w:r>
         <w:tab/>
-        <w:t>0,5s</w:t>
+        <w:t xml:space="preserve">0,082 </w:t>
+      </w:r>
+      <w:r>
+        <w:t>s</w:t>
       </w:r>
     </w:p>
     <w:p/>
@@ -269,7 +395,7 @@
                     <pic:cNvPicPr/>
                   </pic:nvPicPr>
                   <pic:blipFill>
-                    <a:blip r:embed="rId6">
+                    <a:blip r:embed="rId7">
                       <a:extLst>
                         <a:ext uri="{28A0092B-C50C-407E-A947-70E740481C1C}">
                           <a14:useLocalDpi xmlns:a14="http://schemas.microsoft.com/office/drawing/2010/main" val="0"/>
@@ -297,7 +423,7 @@
       </w:r>
     </w:p>
     <w:sectPr>
-      <w:footerReference w:type="default" r:id="rId7"/>
+      <w:footerReference w:type="default" r:id="rId8"/>
       <w:pgSz w:w="11900" w:h="16840"/>
       <w:pgMar w:top="1417" w:right="1417" w:bottom="1134" w:left="1417" w:header="708" w:footer="708" w:gutter="0"/>
       <w:cols w:space="708"/>
@@ -366,6 +492,127 @@
     </w:p>
   </w:footnote>
 </w:footnotes>
+</file>
+
+<file path=word/numbering.xml><?xml version="1.0" encoding="utf-8"?>
+<w:numbering xmlns:wpc="http://schemas.microsoft.com/office/word/2010/wordprocessingCanvas" xmlns:mo="http://schemas.microsoft.com/office/mac/office/2008/main" xmlns:mc="http://schemas.openxmlformats.org/markup-compatibility/2006" xmlns:mv="urn:schemas-microsoft-com:mac:vml" xmlns:o="urn:schemas-microsoft-com:office:office" xmlns:r="http://schemas.openxmlformats.org/officeDocument/2006/relationships" xmlns:m="http://schemas.openxmlformats.org/officeDocument/2006/math" xmlns:v="urn:schemas-microsoft-com:vml" xmlns:wp14="http://schemas.microsoft.com/office/word/2010/wordprocessingDrawing" xmlns:wp="http://schemas.openxmlformats.org/drawingml/2006/wordprocessingDrawing" xmlns:w10="urn:schemas-microsoft-com:office:word" xmlns:w="http://schemas.openxmlformats.org/wordprocessingml/2006/main" xmlns:w14="http://schemas.microsoft.com/office/word/2010/wordml" xmlns:w15="http://schemas.microsoft.com/office/word/2012/wordml" xmlns:wpg="http://schemas.microsoft.com/office/word/2010/wordprocessingGroup" xmlns:wpi="http://schemas.microsoft.com/office/word/2010/wordprocessingInk" xmlns:wne="http://schemas.microsoft.com/office/word/2006/wordml" xmlns:wps="http://schemas.microsoft.com/office/word/2010/wordprocessingShape" mc:Ignorable="w14 w15 wp14">
+  <w:abstractNum w:abstractNumId="0">
+    <w:nsid w:val="67B714F8"/>
+    <w:multiLevelType w:val="hybridMultilevel"/>
+    <w:tmpl w:val="51E2ABF8"/>
+    <w:lvl w:ilvl="0" w:tplc="04070001">
+      <w:start w:val="1"/>
+      <w:numFmt w:val="bullet"/>
+      <w:lvlText w:val=""/>
+      <w:lvlJc w:val="left"/>
+      <w:pPr>
+        <w:ind w:left="720" w:hanging="360"/>
+      </w:pPr>
+      <w:rPr>
+        <w:rFonts w:ascii="Symbol" w:hAnsi="Symbol" w:hint="default"/>
+      </w:rPr>
+    </w:lvl>
+    <w:lvl w:ilvl="1" w:tplc="04070003" w:tentative="1">
+      <w:start w:val="1"/>
+      <w:numFmt w:val="bullet"/>
+      <w:lvlText w:val="o"/>
+      <w:lvlJc w:val="left"/>
+      <w:pPr>
+        <w:ind w:left="1440" w:hanging="360"/>
+      </w:pPr>
+      <w:rPr>
+        <w:rFonts w:ascii="Courier New" w:hAnsi="Courier New" w:cs="Courier New" w:hint="default"/>
+      </w:rPr>
+    </w:lvl>
+    <w:lvl w:ilvl="2" w:tplc="04070005" w:tentative="1">
+      <w:start w:val="1"/>
+      <w:numFmt w:val="bullet"/>
+      <w:lvlText w:val=""/>
+      <w:lvlJc w:val="left"/>
+      <w:pPr>
+        <w:ind w:left="2160" w:hanging="360"/>
+      </w:pPr>
+      <w:rPr>
+        <w:rFonts w:ascii="Wingdings" w:hAnsi="Wingdings" w:hint="default"/>
+      </w:rPr>
+    </w:lvl>
+    <w:lvl w:ilvl="3" w:tplc="04070001" w:tentative="1">
+      <w:start w:val="1"/>
+      <w:numFmt w:val="bullet"/>
+      <w:lvlText w:val=""/>
+      <w:lvlJc w:val="left"/>
+      <w:pPr>
+        <w:ind w:left="2880" w:hanging="360"/>
+      </w:pPr>
+      <w:rPr>
+        <w:rFonts w:ascii="Symbol" w:hAnsi="Symbol" w:hint="default"/>
+      </w:rPr>
+    </w:lvl>
+    <w:lvl w:ilvl="4" w:tplc="04070003" w:tentative="1">
+      <w:start w:val="1"/>
+      <w:numFmt w:val="bullet"/>
+      <w:lvlText w:val="o"/>
+      <w:lvlJc w:val="left"/>
+      <w:pPr>
+        <w:ind w:left="3600" w:hanging="360"/>
+      </w:pPr>
+      <w:rPr>
+        <w:rFonts w:ascii="Courier New" w:hAnsi="Courier New" w:cs="Courier New" w:hint="default"/>
+      </w:rPr>
+    </w:lvl>
+    <w:lvl w:ilvl="5" w:tplc="04070005" w:tentative="1">
+      <w:start w:val="1"/>
+      <w:numFmt w:val="bullet"/>
+      <w:lvlText w:val=""/>
+      <w:lvlJc w:val="left"/>
+      <w:pPr>
+        <w:ind w:left="4320" w:hanging="360"/>
+      </w:pPr>
+      <w:rPr>
+        <w:rFonts w:ascii="Wingdings" w:hAnsi="Wingdings" w:hint="default"/>
+      </w:rPr>
+    </w:lvl>
+    <w:lvl w:ilvl="6" w:tplc="04070001" w:tentative="1">
+      <w:start w:val="1"/>
+      <w:numFmt w:val="bullet"/>
+      <w:lvlText w:val=""/>
+      <w:lvlJc w:val="left"/>
+      <w:pPr>
+        <w:ind w:left="5040" w:hanging="360"/>
+      </w:pPr>
+      <w:rPr>
+        <w:rFonts w:ascii="Symbol" w:hAnsi="Symbol" w:hint="default"/>
+      </w:rPr>
+    </w:lvl>
+    <w:lvl w:ilvl="7" w:tplc="04070003" w:tentative="1">
+      <w:start w:val="1"/>
+      <w:numFmt w:val="bullet"/>
+      <w:lvlText w:val="o"/>
+      <w:lvlJc w:val="left"/>
+      <w:pPr>
+        <w:ind w:left="5760" w:hanging="360"/>
+      </w:pPr>
+      <w:rPr>
+        <w:rFonts w:ascii="Courier New" w:hAnsi="Courier New" w:cs="Courier New" w:hint="default"/>
+      </w:rPr>
+    </w:lvl>
+    <w:lvl w:ilvl="8" w:tplc="04070005" w:tentative="1">
+      <w:start w:val="1"/>
+      <w:numFmt w:val="bullet"/>
+      <w:lvlText w:val=""/>
+      <w:lvlJc w:val="left"/>
+      <w:pPr>
+        <w:ind w:left="6480" w:hanging="360"/>
+      </w:pPr>
+      <w:rPr>
+        <w:rFonts w:ascii="Wingdings" w:hAnsi="Wingdings" w:hint="default"/>
+      </w:rPr>
+    </w:lvl>
+  </w:abstractNum>
+  <w:num w:numId="1">
+    <w:abstractNumId w:val="0"/>
+  </w:num>
+</w:numbering>
 </file>
 
 <file path=word/styles.xml><?xml version="1.0" encoding="utf-8"?>
@@ -938,6 +1185,17 @@
       <w:szCs w:val="26"/>
     </w:rPr>
   </w:style>
+  <w:style w:type="paragraph" w:styleId="Listenabsatz">
+    <w:name w:val="List Paragraph"/>
+    <w:basedOn w:val="Standard"/>
+    <w:uiPriority w:val="34"/>
+    <w:qFormat/>
+    <w:rsid w:val="006C5D50"/>
+    <w:pPr>
+      <w:ind w:left="720"/>
+      <w:contextualSpacing/>
+    </w:pPr>
+  </w:style>
 </w:styles>
 </file>
 

</xml_diff>

<commit_message>
added some tracks in 6tracks.sql, update angabe, created loesngsblatt for solutions
</commit_message>
<xml_diff>
--- a/angabe/angabe_ssh-race.docx
+++ b/angabe/angabe_ssh-race.docx
@@ -13,8 +13,44 @@
         <w:rPr>
           <w:lang w:val="de-AT"/>
         </w:rPr>
-        <w:t>ITM14 Databasetuning - Inverted Exam</w:t>
-      </w:r>
+        <w:t xml:space="preserve">ITM14 </w:t>
+      </w:r>
+      <w:proofErr w:type="spellStart"/>
+      <w:r>
+        <w:rPr>
+          <w:lang w:val="de-AT"/>
+        </w:rPr>
+        <w:t>Databasetuning</w:t>
+      </w:r>
+      <w:proofErr w:type="spellEnd"/>
+      <w:r>
+        <w:rPr>
+          <w:lang w:val="de-AT"/>
+        </w:rPr>
+        <w:t xml:space="preserve"> - </w:t>
+      </w:r>
+      <w:proofErr w:type="spellStart"/>
+      <w:r>
+        <w:rPr>
+          <w:lang w:val="de-AT"/>
+        </w:rPr>
+        <w:t>Inverted</w:t>
+      </w:r>
+      <w:proofErr w:type="spellEnd"/>
+      <w:r>
+        <w:rPr>
+          <w:lang w:val="de-AT"/>
+        </w:rPr>
+        <w:t xml:space="preserve"> </w:t>
+      </w:r>
+      <w:proofErr w:type="spellStart"/>
+      <w:r>
+        <w:rPr>
+          <w:lang w:val="de-AT"/>
+        </w:rPr>
+        <w:t>Exam</w:t>
+      </w:r>
+      <w:proofErr w:type="spellEnd"/>
     </w:p>
     <w:p>
       <w:pPr>
@@ -34,34 +70,78 @@
         <w:rPr>
           <w:lang w:val="de-AT"/>
         </w:rPr>
-        <w:t>Angabe SSH-Race</w:t>
-      </w:r>
-    </w:p>
-    <w:p>
-      <w:pPr>
-        <w:rPr>
-          <w:lang w:val="de-AT"/>
-        </w:rPr>
-      </w:pPr>
-    </w:p>
-    <w:p>
-      <w:pPr>
-        <w:rPr>
-          <w:lang w:val="de-AT"/>
-        </w:rPr>
-      </w:pPr>
-    </w:p>
-    <w:p>
-      <w:pPr>
-        <w:rPr>
-          <w:lang w:val="de-AT"/>
-        </w:rPr>
-      </w:pPr>
-      <w:r>
-        <w:rPr>
-          <w:lang w:val="de-AT"/>
-        </w:rPr>
-        <w:t>Für besseres Verständnis finden sie das ER-Diagramm auf der letzten Seite.</w:t>
+        <w:t>Angabe SSH-</w:t>
+      </w:r>
+      <w:proofErr w:type="spellStart"/>
+      <w:r>
+        <w:rPr>
+          <w:lang w:val="de-AT"/>
+        </w:rPr>
+        <w:t>Race</w:t>
+      </w:r>
+      <w:proofErr w:type="spellEnd"/>
+    </w:p>
+    <w:p>
+      <w:pPr>
+        <w:rPr>
+          <w:lang w:val="de-AT"/>
+        </w:rPr>
+      </w:pPr>
+      <w:r>
+        <w:rPr>
+          <w:lang w:val="de-AT"/>
+        </w:rPr>
+        <w:t>Als Motorsportfan haben sie sich mit ihren Freunden eine Datenbank angelegt mit wichtigen Informationen über Fahrer, Strecken, Teams, Marken, Länder und Städte. Da Sie bereits Erfahrung mit Datenbanken haben, haben Sie sich bereiterklärt die Datenbank weiterzuführen und sind gebeten worden die folgenden Aufgaben zu verbessern da sie nicht sehr B</w:t>
+      </w:r>
+      <w:r>
+        <w:rPr>
+          <w:lang w:val="de-AT"/>
+        </w:rPr>
+        <w:t>enutzerfreundlich sind und die Wartezeit eindeutig zu lang ist.</w:t>
+      </w:r>
+    </w:p>
+    <w:p>
+      <w:pPr>
+        <w:rPr>
+          <w:lang w:val="de-AT"/>
+        </w:rPr>
+      </w:pPr>
+    </w:p>
+    <w:p>
+      <w:pPr>
+        <w:rPr>
+          <w:lang w:val="de-AT"/>
+        </w:rPr>
+      </w:pPr>
+      <w:r>
+        <w:rPr>
+          <w:lang w:val="de-AT"/>
+        </w:rPr>
+        <w:t xml:space="preserve">Für besseres Verständnis </w:t>
+      </w:r>
+      <w:r>
+        <w:rPr>
+          <w:lang w:val="de-AT"/>
+        </w:rPr>
+        <w:t>hat Ihnen ihr Freund</w:t>
+      </w:r>
+      <w:r>
+        <w:rPr>
+          <w:lang w:val="de-AT"/>
+        </w:rPr>
+        <w:t xml:space="preserve"> das ER-Diagramm auf der letzten Seite</w:t>
+      </w:r>
+      <w:r>
+        <w:rPr>
+          <w:lang w:val="de-AT"/>
+        </w:rPr>
+        <w:t xml:space="preserve"> mitgegeben</w:t>
+      </w:r>
+      <w:r>
+        <w:rPr>
+          <w:lang w:val="de-AT"/>
+        </w:rPr>
+        <w:t>.</w:t>
       </w:r>
     </w:p>
     <w:p>
@@ -109,11 +189,19 @@
           <w:lang w:val="de-AT"/>
         </w:rPr>
       </w:pPr>
-      <w:r>
-        <w:rPr>
-          <w:lang w:val="de-AT"/>
-        </w:rPr>
-        <w:t>Mariadb starten</w:t>
+      <w:proofErr w:type="spellStart"/>
+      <w:r>
+        <w:rPr>
+          <w:lang w:val="de-AT"/>
+        </w:rPr>
+        <w:t>Mariadb</w:t>
+      </w:r>
+      <w:proofErr w:type="spellEnd"/>
+      <w:r>
+        <w:rPr>
+          <w:lang w:val="de-AT"/>
+        </w:rPr>
+        <w:t xml:space="preserve"> muss gestartet sein</w:t>
       </w:r>
     </w:p>
     <w:p>
@@ -127,11 +215,21 @@
           <w:lang w:val="de-AT"/>
         </w:rPr>
       </w:pPr>
-      <w:r>
-        <w:rPr>
-          <w:lang w:val="de-AT"/>
-        </w:rPr>
-        <w:t>db.properties bearbeiten(Passwort, Port)</w:t>
+      <w:proofErr w:type="spellStart"/>
+      <w:proofErr w:type="gramStart"/>
+      <w:r>
+        <w:rPr>
+          <w:lang w:val="de-AT"/>
+        </w:rPr>
+        <w:t>db.properties</w:t>
+      </w:r>
+      <w:proofErr w:type="spellEnd"/>
+      <w:proofErr w:type="gramEnd"/>
+      <w:r>
+        <w:rPr>
+          <w:lang w:val="de-AT"/>
+        </w:rPr>
+        <w:t xml:space="preserve"> bearbeiten(Passwort, Port)</w:t>
       </w:r>
     </w:p>
     <w:p>
@@ -151,6 +249,12 @@
         </w:rPr>
         <w:t>Main.java ausführen</w:t>
       </w:r>
+      <w:r>
+        <w:rPr>
+          <w:lang w:val="de-AT"/>
+        </w:rPr>
+        <w:t xml:space="preserve"> um Datenbank zu erstellen und befüllen</w:t>
+      </w:r>
     </w:p>
     <w:p>
       <w:pPr>
@@ -184,8 +288,6 @@
           <w:lang w:val="de-AT"/>
         </w:rPr>
       </w:pPr>
-      <w:bookmarkStart w:id="0" w:name="_GoBack"/>
-      <w:bookmarkEnd w:id="0"/>
     </w:p>
     <w:p>
       <w:pPr>
@@ -204,12 +306,47 @@
         <w:rPr>
           <w:lang w:val="de-AT"/>
         </w:rPr>
-        <w:t xml:space="preserve"> – Heaviest Driver</w:t>
-      </w:r>
-    </w:p>
-    <w:p>
-      <w:r>
-        <w:t>Im Rennsport hat der Fahrer einen wesentlichen Einfluss. Dabei hat der Körperliche Zustand des Fahrers einen wesentlichen Einfluss. Deshalb ist es für ein Team nicht unwesentlich zu wissen in welcher Körperlichen Verfassung der Fahrer ist.</w:t>
+        <w:t xml:space="preserve"> </w:t>
+      </w:r>
+      <w:proofErr w:type="spellStart"/>
+      <w:r>
+        <w:rPr>
+          <w:lang w:val="de-AT"/>
+        </w:rPr>
+        <w:t>Heaviest</w:t>
+      </w:r>
+      <w:proofErr w:type="spellEnd"/>
+      <w:r>
+        <w:rPr>
+          <w:lang w:val="de-AT"/>
+        </w:rPr>
+        <w:t xml:space="preserve"> Driver</w:t>
+      </w:r>
+    </w:p>
+    <w:p>
+      <w:r>
+        <w:t xml:space="preserve">Im Rennsport hat der Fahrer einen wesentlichen Einfluss. Dabei </w:t>
+      </w:r>
+      <w:r>
+        <w:t>spielt</w:t>
+      </w:r>
+      <w:r>
+        <w:t xml:space="preserve"> der Körperliche Zustan</w:t>
+      </w:r>
+      <w:r>
+        <w:t>d des Fahrers eine wesentliche</w:t>
+      </w:r>
+      <w:r>
+        <w:t xml:space="preserve"> </w:t>
+      </w:r>
+      <w:r>
+        <w:t>Rolle</w:t>
+      </w:r>
+      <w:r>
+        <w:t>. Deshalb ist es für ein Team nicht unwesentlich zu wissen in welcher Körperlichen Verfassung der Fahrer ist.</w:t>
+      </w:r>
+      <w:r>
+        <w:t xml:space="preserve"> Um endlich die Diskussionen mit ihren Freunden zu beenden soll nun der schwerste Fahrer ermittelt werden.</w:t>
       </w:r>
     </w:p>
     <w:p>
@@ -217,7 +354,7 @@
         <w:t xml:space="preserve">Allerdings ist die </w:t>
       </w:r>
       <w:r>
-        <w:t xml:space="preserve">Abfrage welche den leichtesten und schwersten Fahrer zurückgibt nicht optimiert und braucht daher sehr lang bis die Ergebnisse </w:t>
+        <w:t xml:space="preserve">Abfrage welche den schwersten Fahrer zurückgibt nicht optimiert und braucht daher sehr lang bis die Ergebnisse </w:t>
       </w:r>
       <w:r>
         <w:t>vorliegen.</w:t>
@@ -273,6 +410,25 @@
         </w:rPr>
         <w:t>Aufgabe 2</w:t>
       </w:r>
+      <w:r>
+        <w:rPr>
+          <w:lang w:val="de-AT"/>
+        </w:rPr>
+        <w:t xml:space="preserve"> </w:t>
+      </w:r>
+      <w:r>
+        <w:rPr>
+          <w:lang w:val="de-AT"/>
+        </w:rPr>
+        <w:t>Teams pro Land</w:t>
+      </w:r>
+    </w:p>
+    <w:p>
+      <w:r>
+        <w:t>Ein weiterer Diskussionspunkt ist in welchem Land sich die meisten Teams Niedergelassen haben. Die Meinungen ihrer Freunde gehen auch hier auseinander und sie wollen für das nächste Treffen eine Liste erstellen die Länder und ihre Anzahl an Teams beinhalten soll.</w:t>
+      </w:r>
+      <w:bookmarkStart w:id="0" w:name="_GoBack"/>
+      <w:bookmarkEnd w:id="0"/>
     </w:p>
     <w:p/>
     <w:p>
@@ -316,7 +472,22 @@
         <w:rPr>
           <w:lang w:val="de-AT"/>
         </w:rPr>
+        <w:lastRenderedPageBreak/>
         <w:t>Aufgabe 3</w:t>
+      </w:r>
+      <w:r>
+        <w:rPr>
+          <w:lang w:val="de-AT"/>
+        </w:rPr>
+        <w:t xml:space="preserve"> Stadt-Strecken-Übersicht</w:t>
+      </w:r>
+    </w:p>
+    <w:p>
+      <w:r>
+        <w:t xml:space="preserve">Jeder Motorsportfan </w:t>
+      </w:r>
+      <w:r>
+        <w:t>will natürlich über die Strecken gut informiert sein und wissen in welcher Stadt welcher Kurs gefahren wird. Nützlich dazu sind natürlich Streckenlänge und die schnellste gefahrene Runde. Die Liste der sollte nach Streckenlänge und gefahrener Runde sortiert werden.</w:t>
       </w:r>
     </w:p>
     <w:p/>
@@ -349,10 +520,11 @@
       </w:r>
     </w:p>
     <w:p/>
-    <w:p/>
-    <w:p/>
-    <w:p/>
-    <w:p/>
+    <w:p>
+      <w:r>
+        <w:t>VIEL ERFOLG!</w:t>
+      </w:r>
+    </w:p>
     <w:p>
       <w:pPr>
         <w:rPr>
@@ -378,7 +550,6 @@
           <w:noProof/>
           <w:lang w:eastAsia="de-DE"/>
         </w:rPr>
-        <w:lastRenderedPageBreak/>
         <w:drawing>
           <wp:inline distT="0" distB="0" distL="0" distR="0" wp14:anchorId="363A486F" wp14:editId="74F9921A">
             <wp:extent cx="8986078" cy="4304712"/>
@@ -464,7 +635,15 @@
       </w:tabs>
     </w:pPr>
     <w:r>
-      <w:t>Stefan Reip, Helmuth Weithaler und Simon Schrei</w:t>
+      <w:t xml:space="preserve">Stefan </w:t>
+    </w:r>
+    <w:proofErr w:type="spellStart"/>
+    <w:r>
+      <w:t>Reip</w:t>
+    </w:r>
+    <w:proofErr w:type="spellEnd"/>
+    <w:r>
+      <w:t>, Helmuth Weithaler und Simon Schrei</w:t>
     </w:r>
   </w:p>
   <w:p>

</xml_diff>

<commit_message>
added exercise 2 in InvertedExamSolution.java
</commit_message>
<xml_diff>
--- a/angabe/angabe_ssh-race.docx
+++ b/angabe/angabe_ssh-race.docx
@@ -13,44 +13,8 @@
         <w:rPr>
           <w:lang w:val="de-AT"/>
         </w:rPr>
-        <w:t xml:space="preserve">ITM14 </w:t>
-      </w:r>
-      <w:proofErr w:type="spellStart"/>
-      <w:r>
-        <w:rPr>
-          <w:lang w:val="de-AT"/>
-        </w:rPr>
-        <w:t>Databasetuning</w:t>
-      </w:r>
-      <w:proofErr w:type="spellEnd"/>
-      <w:r>
-        <w:rPr>
-          <w:lang w:val="de-AT"/>
-        </w:rPr>
-        <w:t xml:space="preserve"> - </w:t>
-      </w:r>
-      <w:proofErr w:type="spellStart"/>
-      <w:r>
-        <w:rPr>
-          <w:lang w:val="de-AT"/>
-        </w:rPr>
-        <w:t>Inverted</w:t>
-      </w:r>
-      <w:proofErr w:type="spellEnd"/>
-      <w:r>
-        <w:rPr>
-          <w:lang w:val="de-AT"/>
-        </w:rPr>
-        <w:t xml:space="preserve"> </w:t>
-      </w:r>
-      <w:proofErr w:type="spellStart"/>
-      <w:r>
-        <w:rPr>
-          <w:lang w:val="de-AT"/>
-        </w:rPr>
-        <w:t>Exam</w:t>
-      </w:r>
-      <w:proofErr w:type="spellEnd"/>
+        <w:t>ITM14 Databasetuning - Inverted Exam</w:t>
+      </w:r>
     </w:p>
     <w:p>
       <w:pPr>
@@ -70,16 +34,8 @@
         <w:rPr>
           <w:lang w:val="de-AT"/>
         </w:rPr>
-        <w:t>Angabe SSH-</w:t>
-      </w:r>
-      <w:proofErr w:type="spellStart"/>
-      <w:r>
-        <w:rPr>
-          <w:lang w:val="de-AT"/>
-        </w:rPr>
-        <w:t>Race</w:t>
-      </w:r>
-      <w:proofErr w:type="spellEnd"/>
+        <w:t>Angabe SSH-Race</w:t>
+      </w:r>
     </w:p>
     <w:p>
       <w:pPr>
@@ -189,19 +145,11 @@
           <w:lang w:val="de-AT"/>
         </w:rPr>
       </w:pPr>
-      <w:proofErr w:type="spellStart"/>
-      <w:r>
-        <w:rPr>
-          <w:lang w:val="de-AT"/>
-        </w:rPr>
-        <w:t>Mariadb</w:t>
-      </w:r>
-      <w:proofErr w:type="spellEnd"/>
-      <w:r>
-        <w:rPr>
-          <w:lang w:val="de-AT"/>
-        </w:rPr>
-        <w:t xml:space="preserve"> muss gestartet sein</w:t>
+      <w:r>
+        <w:rPr>
+          <w:lang w:val="de-AT"/>
+        </w:rPr>
+        <w:t>Mariadb muss gestartet sein</w:t>
       </w:r>
     </w:p>
     <w:p>
@@ -215,21 +163,11 @@
           <w:lang w:val="de-AT"/>
         </w:rPr>
       </w:pPr>
-      <w:proofErr w:type="spellStart"/>
-      <w:proofErr w:type="gramStart"/>
-      <w:r>
-        <w:rPr>
-          <w:lang w:val="de-AT"/>
-        </w:rPr>
-        <w:t>db.properties</w:t>
-      </w:r>
-      <w:proofErr w:type="spellEnd"/>
-      <w:proofErr w:type="gramEnd"/>
-      <w:r>
-        <w:rPr>
-          <w:lang w:val="de-AT"/>
-        </w:rPr>
-        <w:t xml:space="preserve"> bearbeiten(Passwort, Port)</w:t>
+      <w:r>
+        <w:rPr>
+          <w:lang w:val="de-AT"/>
+        </w:rPr>
+        <w:t>db.properties bearbeiten(Passwort, Port)</w:t>
       </w:r>
     </w:p>
     <w:p>
@@ -306,21 +244,7 @@
         <w:rPr>
           <w:lang w:val="de-AT"/>
         </w:rPr>
-        <w:t xml:space="preserve"> </w:t>
-      </w:r>
-      <w:proofErr w:type="spellStart"/>
-      <w:r>
-        <w:rPr>
-          <w:lang w:val="de-AT"/>
-        </w:rPr>
-        <w:t>Heaviest</w:t>
-      </w:r>
-      <w:proofErr w:type="spellEnd"/>
-      <w:r>
-        <w:rPr>
-          <w:lang w:val="de-AT"/>
-        </w:rPr>
-        <w:t xml:space="preserve"> Driver</w:t>
+        <w:t xml:space="preserve"> Heaviest Driver</w:t>
       </w:r>
     </w:p>
     <w:p>
@@ -425,7 +349,16 @@
     </w:p>
     <w:p>
       <w:r>
-        <w:t>Ein weiterer Diskussionspunkt ist in welchem Land sich die meisten Teams Niedergelassen haben. Die Meinungen ihrer Freunde gehen auch hier auseinander und sie wollen für das nächste Treffen eine Liste erstellen die Länder und ihre Anzahl an Teams beinhalten soll.</w:t>
+        <w:t xml:space="preserve">Ein weiterer Diskussionspunkt ist in welchem Land sich die meisten Teams Niedergelassen haben. Die Meinungen ihrer Freunde gehen auch hier auseinander und sie wollen für das nächste Treffen </w:t>
+      </w:r>
+      <w:r>
+        <w:t>gut vorbereitet sein und das Land mit den meisten Niederlassungen ausfindig machen</w:t>
+      </w:r>
+      <w:r>
+        <w:t>.</w:t>
+      </w:r>
+      <w:r>
+        <w:t xml:space="preserve"> Die Abfrage jedoch ist nicht besonders hilfreich.</w:t>
       </w:r>
       <w:bookmarkStart w:id="0" w:name="_GoBack"/>
       <w:bookmarkEnd w:id="0"/>
@@ -442,7 +375,13 @@
       </w:r>
       <w:r>
         <w:tab/>
-        <w:t>9,6s</w:t>
+        <w:t>124,</w:t>
+      </w:r>
+      <w:r>
+        <w:t xml:space="preserve">458 </w:t>
+      </w:r>
+      <w:r>
+        <w:t>s</w:t>
       </w:r>
     </w:p>
     <w:p>
@@ -635,15 +574,7 @@
       </w:tabs>
     </w:pPr>
     <w:r>
-      <w:t xml:space="preserve">Stefan </w:t>
-    </w:r>
-    <w:proofErr w:type="spellStart"/>
-    <w:r>
-      <w:t>Reip</w:t>
-    </w:r>
-    <w:proofErr w:type="spellEnd"/>
-    <w:r>
-      <w:t>, Helmuth Weithaler und Simon Schrei</w:t>
+      <w:t>Stefan Reip, Helmuth Weithaler und Simon Schrei</w:t>
     </w:r>
   </w:p>
   <w:p>

</xml_diff>

<commit_message>
added explanation for the solutions in loesungsblatt
</commit_message>
<xml_diff>
--- a/angabe/angabe_ssh-race.docx
+++ b/angabe/angabe_ssh-race.docx
@@ -13,8 +13,44 @@
         <w:rPr>
           <w:lang w:val="de-AT"/>
         </w:rPr>
-        <w:t>ITM14 Databasetuning - Inverted Exam</w:t>
-      </w:r>
+        <w:t xml:space="preserve">ITM14 </w:t>
+      </w:r>
+      <w:proofErr w:type="spellStart"/>
+      <w:r>
+        <w:rPr>
+          <w:lang w:val="de-AT"/>
+        </w:rPr>
+        <w:t>Databasetuning</w:t>
+      </w:r>
+      <w:proofErr w:type="spellEnd"/>
+      <w:r>
+        <w:rPr>
+          <w:lang w:val="de-AT"/>
+        </w:rPr>
+        <w:t xml:space="preserve"> - </w:t>
+      </w:r>
+      <w:proofErr w:type="spellStart"/>
+      <w:r>
+        <w:rPr>
+          <w:lang w:val="de-AT"/>
+        </w:rPr>
+        <w:t>Inverted</w:t>
+      </w:r>
+      <w:proofErr w:type="spellEnd"/>
+      <w:r>
+        <w:rPr>
+          <w:lang w:val="de-AT"/>
+        </w:rPr>
+        <w:t xml:space="preserve"> </w:t>
+      </w:r>
+      <w:proofErr w:type="spellStart"/>
+      <w:r>
+        <w:rPr>
+          <w:lang w:val="de-AT"/>
+        </w:rPr>
+        <w:t>Exam</w:t>
+      </w:r>
+      <w:proofErr w:type="spellEnd"/>
     </w:p>
     <w:p>
       <w:pPr>
@@ -34,8 +70,16 @@
         <w:rPr>
           <w:lang w:val="de-AT"/>
         </w:rPr>
-        <w:t>Angabe SSH-Race</w:t>
-      </w:r>
+        <w:t>Angabe SSH-</w:t>
+      </w:r>
+      <w:proofErr w:type="spellStart"/>
+      <w:r>
+        <w:rPr>
+          <w:lang w:val="de-AT"/>
+        </w:rPr>
+        <w:t>Race</w:t>
+      </w:r>
+      <w:proofErr w:type="spellEnd"/>
     </w:p>
     <w:p>
       <w:pPr>
@@ -145,11 +189,19 @@
           <w:lang w:val="de-AT"/>
         </w:rPr>
       </w:pPr>
-      <w:r>
-        <w:rPr>
-          <w:lang w:val="de-AT"/>
-        </w:rPr>
-        <w:t>Mariadb muss gestartet sein</w:t>
+      <w:proofErr w:type="spellStart"/>
+      <w:r>
+        <w:rPr>
+          <w:lang w:val="de-AT"/>
+        </w:rPr>
+        <w:t>Mariadb</w:t>
+      </w:r>
+      <w:proofErr w:type="spellEnd"/>
+      <w:r>
+        <w:rPr>
+          <w:lang w:val="de-AT"/>
+        </w:rPr>
+        <w:t xml:space="preserve"> muss gestartet sein</w:t>
       </w:r>
     </w:p>
     <w:p>
@@ -163,11 +215,21 @@
           <w:lang w:val="de-AT"/>
         </w:rPr>
       </w:pPr>
-      <w:r>
-        <w:rPr>
-          <w:lang w:val="de-AT"/>
-        </w:rPr>
-        <w:t>db.properties bearbeiten(Passwort, Port)</w:t>
+      <w:proofErr w:type="spellStart"/>
+      <w:proofErr w:type="gramStart"/>
+      <w:r>
+        <w:rPr>
+          <w:lang w:val="de-AT"/>
+        </w:rPr>
+        <w:t>db.properties</w:t>
+      </w:r>
+      <w:proofErr w:type="spellEnd"/>
+      <w:proofErr w:type="gramEnd"/>
+      <w:r>
+        <w:rPr>
+          <w:lang w:val="de-AT"/>
+        </w:rPr>
+        <w:t xml:space="preserve"> bearbeiten(Passwort, Port)</w:t>
       </w:r>
     </w:p>
     <w:p>
@@ -244,7 +306,21 @@
         <w:rPr>
           <w:lang w:val="de-AT"/>
         </w:rPr>
-        <w:t xml:space="preserve"> Heaviest Driver</w:t>
+        <w:t xml:space="preserve"> </w:t>
+      </w:r>
+      <w:proofErr w:type="spellStart"/>
+      <w:r>
+        <w:rPr>
+          <w:lang w:val="de-AT"/>
+        </w:rPr>
+        <w:t>Heaviest</w:t>
+      </w:r>
+      <w:proofErr w:type="spellEnd"/>
+      <w:r>
+        <w:rPr>
+          <w:lang w:val="de-AT"/>
+        </w:rPr>
+        <w:t xml:space="preserve"> Driver</w:t>
       </w:r>
     </w:p>
     <w:p>
@@ -349,19 +425,25 @@
     </w:p>
     <w:p>
       <w:r>
-        <w:t xml:space="preserve">Ein weiterer Diskussionspunkt ist in welchem Land sich die meisten Teams Niedergelassen haben. Die Meinungen ihrer Freunde gehen auch hier auseinander und sie wollen für das nächste Treffen </w:t>
-      </w:r>
-      <w:r>
-        <w:t>gut vorbereitet sein und das Land mit den meisten Niederlassungen ausfindig machen</w:t>
-      </w:r>
-      <w:r>
-        <w:t>.</w:t>
-      </w:r>
-      <w:r>
-        <w:t xml:space="preserve"> Die Abfrage jedoch ist nicht besonders hilfreich.</w:t>
+        <w:t>Ein weiterer Diskussionspunkt ist</w:t>
+      </w:r>
+      <w:r>
+        <w:t>,</w:t>
       </w:r>
       <w:bookmarkStart w:id="0" w:name="_GoBack"/>
       <w:bookmarkEnd w:id="0"/>
+      <w:r>
+        <w:t xml:space="preserve"> in welchem Land sich die meisten Teams Niedergelassen haben. Die Meinungen ihrer Freunde gehen auch hier auseinander und sie wollen für das nächste Treffen </w:t>
+      </w:r>
+      <w:r>
+        <w:t>gut vorbereitet sein und das Land mit den meisten Niederlassungen ausfindig machen</w:t>
+      </w:r>
+      <w:r>
+        <w:t>.</w:t>
+      </w:r>
+      <w:r>
+        <w:t xml:space="preserve"> Die Abfrage jedoch ist nicht besonders hilfreich.</w:t>
+      </w:r>
     </w:p>
     <w:p/>
     <w:p>
@@ -574,7 +656,15 @@
       </w:tabs>
     </w:pPr>
     <w:r>
-      <w:t>Stefan Reip, Helmuth Weithaler und Simon Schrei</w:t>
+      <w:t xml:space="preserve">Stefan </w:t>
+    </w:r>
+    <w:proofErr w:type="spellStart"/>
+    <w:r>
+      <w:t>Reip</w:t>
+    </w:r>
+    <w:proofErr w:type="spellEnd"/>
+    <w:r>
+      <w:t>, Helmuth Weithaler und Simon Schrei</w:t>
     </w:r>
   </w:p>
   <w:p>

</xml_diff>